<commit_message>
typos on grading rubric
</commit_message>
<xml_diff>
--- a/assignments/project/progress_report_rubric.docx
+++ b/assignments/project/progress_report_rubric.docx
@@ -1917,33 +1917,170 @@
           </w:tcPr>
           <w:p>
             <w:pPr>
+              <w:cnfStyle w:val="000000100000" w:firstRow="0" w:lastRow="0" w:firstColumn="0" w:lastColumn="0" w:oddVBand="0" w:evenVBand="0" w:oddHBand="1" w:evenHBand="0" w:firstRowFirstColumn="0" w:firstRowLastColumn="0" w:lastRowFirstColumn="0" w:lastRowLastColumn="0"/>
+              <w:rPr>
+                <w:rFonts w:ascii="Garamond" w:hAnsi="Garamond"/>
+                <w:sz w:val="20"/>
+                <w:szCs w:val="20"/>
+              </w:rPr>
+            </w:pPr>
+            <w:r>
+              <w:rPr>
+                <w:rFonts w:ascii="Garamond" w:hAnsi="Garamond"/>
+                <w:sz w:val="20"/>
+                <w:szCs w:val="20"/>
+              </w:rPr>
+              <w:t xml:space="preserve">10, 9 </w:t>
+            </w:r>
+          </w:p>
+        </w:tc>
+        <w:tc>
+          <w:tcPr>
+            <w:tcW w:w="2610" w:type="dxa"/>
+          </w:tcPr>
+          <w:p>
+            <w:pPr>
+              <w:cnfStyle w:val="000000100000" w:firstRow="0" w:lastRow="0" w:firstColumn="0" w:lastColumn="0" w:oddVBand="0" w:evenVBand="0" w:oddHBand="1" w:evenHBand="0" w:firstRowFirstColumn="0" w:firstRowLastColumn="0" w:lastRowFirstColumn="0" w:lastRowLastColumn="0"/>
+              <w:rPr>
+                <w:rFonts w:ascii="Garamond" w:hAnsi="Garamond"/>
+                <w:sz w:val="20"/>
+                <w:szCs w:val="20"/>
+              </w:rPr>
+            </w:pPr>
+            <w:r>
+              <w:rPr>
+                <w:rFonts w:ascii="Garamond" w:hAnsi="Garamond"/>
+                <w:sz w:val="20"/>
+                <w:szCs w:val="20"/>
+              </w:rPr>
+              <w:t>8, 7, 6</w:t>
+            </w:r>
+          </w:p>
+        </w:tc>
+        <w:tc>
+          <w:tcPr>
+            <w:tcW w:w="2610" w:type="dxa"/>
+          </w:tcPr>
+          <w:p>
+            <w:pPr>
+              <w:cnfStyle w:val="000000100000" w:firstRow="0" w:lastRow="0" w:firstColumn="0" w:lastColumn="0" w:oddVBand="0" w:evenVBand="0" w:oddHBand="1" w:evenHBand="0" w:firstRowFirstColumn="0" w:firstRowLastColumn="0" w:lastRowFirstColumn="0" w:lastRowLastColumn="0"/>
+              <w:rPr>
+                <w:rFonts w:ascii="Garamond" w:hAnsi="Garamond"/>
+                <w:sz w:val="20"/>
+                <w:szCs w:val="20"/>
+              </w:rPr>
+            </w:pPr>
+            <w:r>
+              <w:rPr>
+                <w:rFonts w:ascii="Garamond" w:hAnsi="Garamond"/>
+                <w:sz w:val="20"/>
+                <w:szCs w:val="20"/>
+              </w:rPr>
+              <w:t>5, 4, 3</w:t>
+            </w:r>
+          </w:p>
+        </w:tc>
+        <w:tc>
+          <w:tcPr>
+            <w:tcW w:w="1170" w:type="dxa"/>
+            <w:shd w:val="clear" w:color="auto" w:fill="auto"/>
+          </w:tcPr>
+          <w:p>
+            <w:pPr>
+              <w:cnfStyle w:val="000000100000" w:firstRow="0" w:lastRow="0" w:firstColumn="0" w:lastColumn="0" w:oddVBand="0" w:evenVBand="0" w:oddHBand="1" w:evenHBand="0" w:firstRowFirstColumn="0" w:firstRowLastColumn="0" w:lastRowFirstColumn="0" w:lastRowLastColumn="0"/>
+              <w:rPr>
+                <w:rFonts w:ascii="Garamond" w:hAnsi="Garamond"/>
+                <w:sz w:val="20"/>
+                <w:szCs w:val="20"/>
+              </w:rPr>
+            </w:pPr>
+            <w:r>
+              <w:rPr>
+                <w:rFonts w:ascii="Garamond" w:hAnsi="Garamond"/>
+                <w:sz w:val="20"/>
+                <w:szCs w:val="20"/>
+              </w:rPr>
+              <w:t>Viz 1:</w:t>
+            </w:r>
+          </w:p>
+        </w:tc>
+        <w:tc>
+          <w:tcPr>
+            <w:tcW w:w="3780" w:type="dxa"/>
+            <w:tcBorders>
+              <w:right w:val="single" w:sz="4" w:space="0" w:color="auto"/>
+            </w:tcBorders>
+            <w:shd w:val="clear" w:color="auto" w:fill="auto"/>
+          </w:tcPr>
+          <w:p>
+            <w:pPr>
+              <w:cnfStyle w:val="000000100000" w:firstRow="0" w:lastRow="0" w:firstColumn="0" w:lastColumn="0" w:oddVBand="0" w:evenVBand="0" w:oddHBand="1" w:evenHBand="0" w:firstRowFirstColumn="0" w:firstRowLastColumn="0" w:lastRowFirstColumn="0" w:lastRowLastColumn="0"/>
+              <w:rPr>
+                <w:rFonts w:ascii="Garamond" w:hAnsi="Garamond"/>
+                <w:sz w:val="20"/>
+                <w:szCs w:val="20"/>
+              </w:rPr>
+            </w:pPr>
+          </w:p>
+        </w:tc>
+      </w:tr>
+      <w:tr>
+        <w:tc>
+          <w:tcPr>
+            <w:cnfStyle w:val="001000000000" w:firstRow="0" w:lastRow="0" w:firstColumn="1" w:lastColumn="0" w:oddVBand="0" w:evenVBand="0" w:oddHBand="0" w:evenHBand="0" w:firstRowFirstColumn="0" w:firstRowLastColumn="0" w:lastRowFirstColumn="0" w:lastRowLastColumn="0"/>
+            <w:tcW w:w="1371" w:type="dxa"/>
+            <w:vMerge/>
+          </w:tcPr>
+          <w:p>
+            <w:pPr>
+              <w:rPr>
+                <w:rFonts w:ascii="Garamond" w:hAnsi="Garamond"/>
+                <w:b/>
+                <w:sz w:val="20"/>
+                <w:szCs w:val="20"/>
+              </w:rPr>
+            </w:pPr>
+          </w:p>
+        </w:tc>
+        <w:tc>
+          <w:tcPr>
+            <w:tcW w:w="2859" w:type="dxa"/>
+            <w:tcBorders>
+              <w:bottom w:val="single" w:sz="4" w:space="0" w:color="auto"/>
+            </w:tcBorders>
+          </w:tcPr>
+          <w:p>
+            <w:pPr>
               <w:pStyle w:val="ListParagraph"/>
               <w:numPr>
                 <w:ilvl w:val="0"/>
                 <w:numId w:val="7"/>
               </w:numPr>
               <w:ind w:left="227" w:hanging="227"/>
-              <w:cnfStyle w:val="000000100000" w:firstRow="0" w:lastRow="0" w:firstColumn="0" w:lastColumn="0" w:oddVBand="0" w:evenVBand="0" w:oddHBand="1" w:evenHBand="0" w:firstRowFirstColumn="0" w:firstRowLastColumn="0" w:lastRowFirstColumn="0" w:lastRowLastColumn="0"/>
-              <w:rPr>
-                <w:rFonts w:ascii="Garamond" w:hAnsi="Garamond"/>
-                <w:sz w:val="20"/>
-                <w:szCs w:val="20"/>
-              </w:rPr>
-            </w:pPr>
-            <w:r>
-              <w:rPr>
-                <w:rFonts w:ascii="Garamond" w:hAnsi="Garamond"/>
-                <w:sz w:val="20"/>
-                <w:szCs w:val="20"/>
-              </w:rPr>
-              <w:t xml:space="preserve">10, 9 </w:t>
-            </w:r>
-          </w:p>
-        </w:tc>
-        <w:tc>
-          <w:tcPr>
-            <w:tcW w:w="2610" w:type="dxa"/>
-          </w:tcPr>
+              <w:cnfStyle w:val="000000000000" w:firstRow="0" w:lastRow="0" w:firstColumn="0" w:lastColumn="0" w:oddVBand="0" w:evenVBand="0" w:oddHBand="0" w:evenHBand="0" w:firstRowFirstColumn="0" w:firstRowLastColumn="0" w:lastRowFirstColumn="0" w:lastRowLastColumn="0"/>
+              <w:rPr>
+                <w:rFonts w:ascii="Garamond" w:hAnsi="Garamond"/>
+                <w:sz w:val="20"/>
+                <w:szCs w:val="20"/>
+              </w:rPr>
+            </w:pPr>
+            <w:r>
+              <w:rPr>
+                <w:rFonts w:ascii="Garamond" w:hAnsi="Garamond"/>
+                <w:sz w:val="20"/>
+                <w:szCs w:val="20"/>
+              </w:rPr>
+              <w:t xml:space="preserve">Charts </w:t>
+            </w:r>
+            <w:r>
+              <w:rPr>
+                <w:rFonts w:ascii="Garamond" w:hAnsi="Garamond"/>
+                <w:sz w:val="20"/>
+                <w:szCs w:val="20"/>
+              </w:rPr>
+              <w:t>expertly demonstrate the best practices of visual design and convey a clear message.</w:t>
+            </w:r>
+          </w:p>
           <w:p>
             <w:pPr>
               <w:pStyle w:val="ListParagraph"/>
@@ -1952,27 +2089,30 @@
                 <w:numId w:val="7"/>
               </w:numPr>
               <w:ind w:left="227" w:hanging="227"/>
-              <w:cnfStyle w:val="000000100000" w:firstRow="0" w:lastRow="0" w:firstColumn="0" w:lastColumn="0" w:oddVBand="0" w:evenVBand="0" w:oddHBand="1" w:evenHBand="0" w:firstRowFirstColumn="0" w:firstRowLastColumn="0" w:lastRowFirstColumn="0" w:lastRowLastColumn="0"/>
-              <w:rPr>
-                <w:rFonts w:ascii="Garamond" w:hAnsi="Garamond"/>
-                <w:sz w:val="20"/>
-                <w:szCs w:val="20"/>
-              </w:rPr>
-            </w:pPr>
-            <w:r>
-              <w:rPr>
-                <w:rFonts w:ascii="Garamond" w:hAnsi="Garamond"/>
-                <w:sz w:val="20"/>
-                <w:szCs w:val="20"/>
-              </w:rPr>
-              <w:t>8, 7, 6</w:t>
-            </w:r>
-          </w:p>
-        </w:tc>
-        <w:tc>
-          <w:tcPr>
-            <w:tcW w:w="2610" w:type="dxa"/>
-          </w:tcPr>
+              <w:cnfStyle w:val="000000000000" w:firstRow="0" w:lastRow="0" w:firstColumn="0" w:lastColumn="0" w:oddVBand="0" w:evenVBand="0" w:oddHBand="0" w:evenHBand="0" w:firstRowFirstColumn="0" w:firstRowLastColumn="0" w:lastRowFirstColumn="0" w:lastRowLastColumn="0"/>
+              <w:rPr>
+                <w:rFonts w:ascii="Garamond" w:hAnsi="Garamond"/>
+                <w:sz w:val="20"/>
+                <w:szCs w:val="20"/>
+              </w:rPr>
+            </w:pPr>
+            <w:r>
+              <w:rPr>
+                <w:rFonts w:ascii="Garamond" w:hAnsi="Garamond"/>
+                <w:sz w:val="20"/>
+                <w:szCs w:val="20"/>
+              </w:rPr>
+              <w:t xml:space="preserve">Charts are </w:t>
+            </w:r>
+            <w:r>
+              <w:rPr>
+                <w:rFonts w:ascii="Garamond" w:hAnsi="Garamond"/>
+                <w:sz w:val="20"/>
+                <w:szCs w:val="20"/>
+              </w:rPr>
+              <w:t>functionally accurate and are generally easy to understand.</w:t>
+            </w:r>
+          </w:p>
           <w:p>
             <w:pPr>
               <w:pStyle w:val="ListParagraph"/>
@@ -1981,88 +2121,26 @@
                 <w:numId w:val="7"/>
               </w:numPr>
               <w:ind w:left="227" w:hanging="227"/>
-              <w:cnfStyle w:val="000000100000" w:firstRow="0" w:lastRow="0" w:firstColumn="0" w:lastColumn="0" w:oddVBand="0" w:evenVBand="0" w:oddHBand="1" w:evenHBand="0" w:firstRowFirstColumn="0" w:firstRowLastColumn="0" w:lastRowFirstColumn="0" w:lastRowLastColumn="0"/>
-              <w:rPr>
-                <w:rFonts w:ascii="Garamond" w:hAnsi="Garamond"/>
-                <w:sz w:val="20"/>
-                <w:szCs w:val="20"/>
-              </w:rPr>
-            </w:pPr>
-            <w:r>
-              <w:rPr>
-                <w:rFonts w:ascii="Garamond" w:hAnsi="Garamond"/>
-                <w:sz w:val="20"/>
-                <w:szCs w:val="20"/>
-              </w:rPr>
-              <w:t>5, 4, 3</w:t>
-            </w:r>
-          </w:p>
-        </w:tc>
-        <w:tc>
-          <w:tcPr>
-            <w:tcW w:w="1170" w:type="dxa"/>
-            <w:shd w:val="clear" w:color="auto" w:fill="auto"/>
-          </w:tcPr>
-          <w:p>
-            <w:pPr>
-              <w:cnfStyle w:val="000000100000" w:firstRow="0" w:lastRow="0" w:firstColumn="0" w:lastColumn="0" w:oddVBand="0" w:evenVBand="0" w:oddHBand="1" w:evenHBand="0" w:firstRowFirstColumn="0" w:firstRowLastColumn="0" w:lastRowFirstColumn="0" w:lastRowLastColumn="0"/>
-              <w:rPr>
-                <w:rFonts w:ascii="Garamond" w:hAnsi="Garamond"/>
-                <w:sz w:val="20"/>
-                <w:szCs w:val="20"/>
-              </w:rPr>
-            </w:pPr>
-            <w:r>
-              <w:rPr>
-                <w:rFonts w:ascii="Garamond" w:hAnsi="Garamond"/>
-                <w:sz w:val="20"/>
-                <w:szCs w:val="20"/>
-              </w:rPr>
-              <w:t>Viz 1:</w:t>
-            </w:r>
-          </w:p>
-        </w:tc>
-        <w:tc>
-          <w:tcPr>
-            <w:tcW w:w="3780" w:type="dxa"/>
-            <w:tcBorders>
-              <w:right w:val="single" w:sz="4" w:space="0" w:color="auto"/>
-            </w:tcBorders>
-            <w:shd w:val="clear" w:color="auto" w:fill="auto"/>
-          </w:tcPr>
-          <w:p>
-            <w:pPr>
-              <w:cnfStyle w:val="000000100000" w:firstRow="0" w:lastRow="0" w:firstColumn="0" w:lastColumn="0" w:oddVBand="0" w:evenVBand="0" w:oddHBand="1" w:evenHBand="0" w:firstRowFirstColumn="0" w:firstRowLastColumn="0" w:lastRowFirstColumn="0" w:lastRowLastColumn="0"/>
-              <w:rPr>
-                <w:rFonts w:ascii="Garamond" w:hAnsi="Garamond"/>
-                <w:sz w:val="20"/>
-                <w:szCs w:val="20"/>
-              </w:rPr>
-            </w:pPr>
-          </w:p>
-        </w:tc>
-      </w:tr>
-      <w:tr>
-        <w:tc>
-          <w:tcPr>
-            <w:cnfStyle w:val="001000000000" w:firstRow="0" w:lastRow="0" w:firstColumn="1" w:lastColumn="0" w:oddVBand="0" w:evenVBand="0" w:oddHBand="0" w:evenHBand="0" w:firstRowFirstColumn="0" w:firstRowLastColumn="0" w:lastRowFirstColumn="0" w:lastRowLastColumn="0"/>
-            <w:tcW w:w="1371" w:type="dxa"/>
-            <w:vMerge/>
-          </w:tcPr>
-          <w:p>
-            <w:pPr>
-              <w:rPr>
-                <w:rFonts w:ascii="Garamond" w:hAnsi="Garamond"/>
-                <w:b/>
-                <w:sz w:val="20"/>
-                <w:szCs w:val="20"/>
-              </w:rPr>
-            </w:pPr>
-          </w:p>
-        </w:tc>
-        <w:tc>
-          <w:tcPr>
-            <w:tcW w:w="2859" w:type="dxa"/>
+              <w:cnfStyle w:val="000000000000" w:firstRow="0" w:lastRow="0" w:firstColumn="0" w:lastColumn="0" w:oddVBand="0" w:evenVBand="0" w:oddHBand="0" w:evenHBand="0" w:firstRowFirstColumn="0" w:firstRowLastColumn="0" w:lastRowFirstColumn="0" w:lastRowLastColumn="0"/>
+              <w:rPr>
+                <w:rFonts w:ascii="Garamond" w:hAnsi="Garamond"/>
+                <w:sz w:val="20"/>
+                <w:szCs w:val="20"/>
+              </w:rPr>
+            </w:pPr>
+            <w:r>
+              <w:rPr>
+                <w:rFonts w:ascii="Garamond" w:hAnsi="Garamond"/>
+                <w:sz w:val="20"/>
+                <w:szCs w:val="20"/>
+              </w:rPr>
+              <w:t>Charts are informative towards research question.</w:t>
+            </w:r>
+          </w:p>
+        </w:tc>
+        <w:tc>
+          <w:tcPr>
+            <w:tcW w:w="2610" w:type="dxa"/>
             <w:tcBorders>
               <w:bottom w:val="single" w:sz="4" w:space="0" w:color="auto"/>
             </w:tcBorders>
@@ -2088,15 +2166,23 @@
                 <w:sz w:val="20"/>
                 <w:szCs w:val="20"/>
               </w:rPr>
-              <w:t xml:space="preserve">Charts </w:t>
-            </w:r>
-            <w:r>
-              <w:rPr>
-                <w:rFonts w:ascii="Garamond" w:hAnsi="Garamond"/>
-                <w:sz w:val="20"/>
-                <w:szCs w:val="20"/>
-              </w:rPr>
-              <w:t>expertly demonstrate the best practices of visual design and convey a clear message.</w:t>
+              <w:t>Charts</w:t>
+            </w:r>
+            <w:r>
+              <w:rPr>
+                <w:rFonts w:ascii="Garamond" w:hAnsi="Garamond"/>
+                <w:sz w:val="20"/>
+                <w:szCs w:val="20"/>
+              </w:rPr>
+              <w:t xml:space="preserve"> generally demonstrate best practices of visual design</w:t>
+            </w:r>
+            <w:r>
+              <w:rPr>
+                <w:rFonts w:ascii="Garamond" w:hAnsi="Garamond"/>
+                <w:sz w:val="20"/>
+                <w:szCs w:val="20"/>
+              </w:rPr>
+              <w:t>.</w:t>
             </w:r>
           </w:p>
           <w:p>
@@ -2120,15 +2206,47 @@
                 <w:sz w:val="20"/>
                 <w:szCs w:val="20"/>
               </w:rPr>
-              <w:t xml:space="preserve">Charts are </w:t>
-            </w:r>
-            <w:r>
-              <w:rPr>
-                <w:rFonts w:ascii="Garamond" w:hAnsi="Garamond"/>
-                <w:sz w:val="20"/>
-                <w:szCs w:val="20"/>
-              </w:rPr>
-              <w:t>functionally accurate and are generally easy to understand.</w:t>
+              <w:t>A</w:t>
+            </w:r>
+            <w:r>
+              <w:rPr>
+                <w:rFonts w:ascii="Garamond" w:hAnsi="Garamond"/>
+                <w:sz w:val="20"/>
+                <w:szCs w:val="20"/>
+              </w:rPr>
+              <w:t xml:space="preserve">lthough accurate, there </w:t>
+            </w:r>
+            <w:r>
+              <w:rPr>
+                <w:rFonts w:ascii="Garamond" w:hAnsi="Garamond"/>
+                <w:sz w:val="20"/>
+                <w:szCs w:val="20"/>
+              </w:rPr>
+              <w:t xml:space="preserve">are </w:t>
+            </w:r>
+            <w:r>
+              <w:rPr>
+                <w:rFonts w:ascii="Garamond" w:hAnsi="Garamond"/>
+                <w:sz w:val="20"/>
+                <w:szCs w:val="20"/>
+              </w:rPr>
+              <w:t>some elements that may be confusin</w:t>
+            </w:r>
+            <w:r>
+              <w:rPr>
+                <w:rFonts w:ascii="Garamond" w:hAnsi="Garamond"/>
+                <w:sz w:val="20"/>
+                <w:szCs w:val="20"/>
+              </w:rPr>
+              <w:t>g</w:t>
+            </w:r>
+            <w:r>
+              <w:rPr>
+                <w:rFonts w:ascii="Garamond" w:hAnsi="Garamond"/>
+                <w:sz w:val="20"/>
+                <w:szCs w:val="20"/>
+              </w:rPr>
+              <w:t>.</w:t>
             </w:r>
           </w:p>
           <w:p>
@@ -2152,7 +2270,7 @@
                 <w:sz w:val="20"/>
                 <w:szCs w:val="20"/>
               </w:rPr>
-              <w:t>Charts are informative towards research question.</w:t>
+              <w:t>Charts are only mildly informative towards research question</w:t>
             </w:r>
           </w:p>
         </w:tc>
@@ -2184,23 +2302,7 @@
                 <w:sz w:val="20"/>
                 <w:szCs w:val="20"/>
               </w:rPr>
-              <w:t>Charts</w:t>
-            </w:r>
-            <w:r>
-              <w:rPr>
-                <w:rFonts w:ascii="Garamond" w:hAnsi="Garamond"/>
-                <w:sz w:val="20"/>
-                <w:szCs w:val="20"/>
-              </w:rPr>
-              <w:t xml:space="preserve"> generally demonstrate best practices of visual design</w:t>
-            </w:r>
-            <w:r>
-              <w:rPr>
-                <w:rFonts w:ascii="Garamond" w:hAnsi="Garamond"/>
-                <w:sz w:val="20"/>
-                <w:szCs w:val="20"/>
-              </w:rPr>
-              <w:t>.</w:t>
+              <w:t>Charts generally lack best practices of visual design.</w:t>
             </w:r>
           </w:p>
           <w:p>
@@ -2224,47 +2326,15 @@
                 <w:sz w:val="20"/>
                 <w:szCs w:val="20"/>
               </w:rPr>
-              <w:t>A</w:t>
-            </w:r>
-            <w:r>
-              <w:rPr>
-                <w:rFonts w:ascii="Garamond" w:hAnsi="Garamond"/>
-                <w:sz w:val="20"/>
-                <w:szCs w:val="20"/>
-              </w:rPr>
-              <w:t xml:space="preserve">lthough accurate, there </w:t>
-            </w:r>
-            <w:r>
-              <w:rPr>
-                <w:rFonts w:ascii="Garamond" w:hAnsi="Garamond"/>
-                <w:sz w:val="20"/>
-                <w:szCs w:val="20"/>
-              </w:rPr>
-              <w:t xml:space="preserve">are </w:t>
-            </w:r>
-            <w:r>
-              <w:rPr>
-                <w:rFonts w:ascii="Garamond" w:hAnsi="Garamond"/>
-                <w:sz w:val="20"/>
-                <w:szCs w:val="20"/>
-              </w:rPr>
-              <w:t>some elements that may be confusin</w:t>
-            </w:r>
-            <w:r>
-              <w:rPr>
-                <w:rFonts w:ascii="Garamond" w:hAnsi="Garamond"/>
-                <w:sz w:val="20"/>
-                <w:szCs w:val="20"/>
-              </w:rPr>
-              <w:t>g</w:t>
-            </w:r>
-            <w:r>
-              <w:rPr>
-                <w:rFonts w:ascii="Garamond" w:hAnsi="Garamond"/>
-                <w:sz w:val="20"/>
-                <w:szCs w:val="20"/>
-              </w:rPr>
-              <w:t>.</w:t>
+              <w:t>E</w:t>
+            </w:r>
+            <w:r>
+              <w:rPr>
+                <w:rFonts w:ascii="Garamond" w:hAnsi="Garamond"/>
+                <w:sz w:val="20"/>
+                <w:szCs w:val="20"/>
+              </w:rPr>
+              <w:t>lements are confusing.</w:t>
             </w:r>
           </w:p>
           <w:p>
@@ -2288,98 +2358,18 @@
                 <w:sz w:val="20"/>
                 <w:szCs w:val="20"/>
               </w:rPr>
-              <w:t>Charts are only mildly informative towards research question</w:t>
-            </w:r>
-          </w:p>
-        </w:tc>
-        <w:tc>
-          <w:tcPr>
-            <w:tcW w:w="2610" w:type="dxa"/>
-            <w:tcBorders>
-              <w:bottom w:val="single" w:sz="4" w:space="0" w:color="auto"/>
-            </w:tcBorders>
-          </w:tcPr>
-          <w:p>
-            <w:pPr>
-              <w:pStyle w:val="ListParagraph"/>
-              <w:numPr>
-                <w:ilvl w:val="0"/>
-                <w:numId w:val="7"/>
-              </w:numPr>
-              <w:ind w:left="227" w:hanging="227"/>
-              <w:cnfStyle w:val="000000000000" w:firstRow="0" w:lastRow="0" w:firstColumn="0" w:lastColumn="0" w:oddVBand="0" w:evenVBand="0" w:oddHBand="0" w:evenHBand="0" w:firstRowFirstColumn="0" w:firstRowLastColumn="0" w:lastRowFirstColumn="0" w:lastRowLastColumn="0"/>
-              <w:rPr>
-                <w:rFonts w:ascii="Garamond" w:hAnsi="Garamond"/>
-                <w:sz w:val="20"/>
-                <w:szCs w:val="20"/>
-              </w:rPr>
-            </w:pPr>
-            <w:r>
-              <w:rPr>
-                <w:rFonts w:ascii="Garamond" w:hAnsi="Garamond"/>
-                <w:sz w:val="20"/>
-                <w:szCs w:val="20"/>
-              </w:rPr>
-              <w:t>Charts generally lack best practices of visual design.</w:t>
-            </w:r>
-          </w:p>
-          <w:p>
-            <w:pPr>
-              <w:pStyle w:val="ListParagraph"/>
-              <w:numPr>
-                <w:ilvl w:val="0"/>
-                <w:numId w:val="7"/>
-              </w:numPr>
-              <w:ind w:left="227" w:hanging="227"/>
-              <w:cnfStyle w:val="000000000000" w:firstRow="0" w:lastRow="0" w:firstColumn="0" w:lastColumn="0" w:oddVBand="0" w:evenVBand="0" w:oddHBand="0" w:evenHBand="0" w:firstRowFirstColumn="0" w:firstRowLastColumn="0" w:lastRowFirstColumn="0" w:lastRowLastColumn="0"/>
-              <w:rPr>
-                <w:rFonts w:ascii="Garamond" w:hAnsi="Garamond"/>
-                <w:sz w:val="20"/>
-                <w:szCs w:val="20"/>
-              </w:rPr>
-            </w:pPr>
-            <w:r>
-              <w:rPr>
-                <w:rFonts w:ascii="Garamond" w:hAnsi="Garamond"/>
-                <w:sz w:val="20"/>
-                <w:szCs w:val="20"/>
-              </w:rPr>
-              <w:t>E</w:t>
-            </w:r>
-            <w:r>
-              <w:rPr>
-                <w:rFonts w:ascii="Garamond" w:hAnsi="Garamond"/>
-                <w:sz w:val="20"/>
-                <w:szCs w:val="20"/>
-              </w:rPr>
-              <w:t>lements are confusing.</w:t>
-            </w:r>
-          </w:p>
-          <w:p>
-            <w:pPr>
-              <w:pStyle w:val="ListParagraph"/>
-              <w:numPr>
-                <w:ilvl w:val="0"/>
-                <w:numId w:val="7"/>
-              </w:numPr>
-              <w:ind w:left="227" w:hanging="227"/>
-              <w:cnfStyle w:val="000000000000" w:firstRow="0" w:lastRow="0" w:firstColumn="0" w:lastColumn="0" w:oddVBand="0" w:evenVBand="0" w:oddHBand="0" w:evenHBand="0" w:firstRowFirstColumn="0" w:firstRowLastColumn="0" w:lastRowFirstColumn="0" w:lastRowLastColumn="0"/>
-              <w:rPr>
-                <w:rFonts w:ascii="Garamond" w:hAnsi="Garamond"/>
-                <w:sz w:val="20"/>
-                <w:szCs w:val="20"/>
-              </w:rPr>
-            </w:pPr>
-            <w:r>
-              <w:rPr>
-                <w:rFonts w:ascii="Garamond" w:hAnsi="Garamond"/>
-                <w:sz w:val="20"/>
-                <w:szCs w:val="20"/>
-              </w:rPr>
-              <w:t>Charts are not informative for or unrelated to research question.</w:t>
+              <w:t>Charts are not informative for or un</w:t>
             </w:r>
             <w:bookmarkStart w:id="0" w:name="_GoBack"/>
             <w:bookmarkEnd w:id="0"/>
+            <w:r>
+              <w:rPr>
+                <w:rFonts w:ascii="Garamond" w:hAnsi="Garamond"/>
+                <w:sz w:val="20"/>
+                <w:szCs w:val="20"/>
+              </w:rPr>
+              <w:t>related to research question.</w:t>
+            </w:r>
           </w:p>
         </w:tc>
         <w:tc>
@@ -2537,12 +2527,6 @@
           </w:tcPr>
           <w:p>
             <w:pPr>
-              <w:pStyle w:val="ListParagraph"/>
-              <w:numPr>
-                <w:ilvl w:val="0"/>
-                <w:numId w:val="7"/>
-              </w:numPr>
-              <w:ind w:left="227" w:hanging="227"/>
               <w:cnfStyle w:val="000000100000" w:firstRow="0" w:lastRow="0" w:firstColumn="0" w:lastColumn="0" w:oddVBand="0" w:evenVBand="0" w:oddHBand="1" w:evenHBand="0" w:firstRowFirstColumn="0" w:firstRowLastColumn="0" w:lastRowFirstColumn="0" w:lastRowLastColumn="0"/>
               <w:rPr>
                 <w:rFonts w:ascii="Garamond" w:hAnsi="Garamond"/>
@@ -2569,12 +2553,6 @@
           </w:tcPr>
           <w:p>
             <w:pPr>
-              <w:pStyle w:val="ListParagraph"/>
-              <w:numPr>
-                <w:ilvl w:val="0"/>
-                <w:numId w:val="7"/>
-              </w:numPr>
-              <w:ind w:left="227" w:hanging="227"/>
               <w:cnfStyle w:val="000000100000" w:firstRow="0" w:lastRow="0" w:firstColumn="0" w:lastColumn="0" w:oddVBand="0" w:evenVBand="0" w:oddHBand="1" w:evenHBand="0" w:firstRowFirstColumn="0" w:firstRowLastColumn="0" w:lastRowFirstColumn="0" w:lastRowLastColumn="0"/>
               <w:rPr>
                 <w:rFonts w:ascii="Garamond" w:hAnsi="Garamond"/>
@@ -2601,12 +2579,6 @@
           </w:tcPr>
           <w:p>
             <w:pPr>
-              <w:pStyle w:val="ListParagraph"/>
-              <w:numPr>
-                <w:ilvl w:val="0"/>
-                <w:numId w:val="7"/>
-              </w:numPr>
-              <w:ind w:left="227" w:hanging="227"/>
               <w:cnfStyle w:val="000000100000" w:firstRow="0" w:lastRow="0" w:firstColumn="0" w:lastColumn="0" w:oddVBand="0" w:evenVBand="0" w:oddHBand="1" w:evenHBand="0" w:firstRowFirstColumn="0" w:firstRowLastColumn="0" w:lastRowFirstColumn="0" w:lastRowLastColumn="0"/>
               <w:rPr>
                 <w:rFonts w:ascii="Garamond" w:hAnsi="Garamond"/>

</xml_diff>